<commit_message>
complete questions and explanations
</commit_message>
<xml_diff>
--- a/2. How Bitcoin Works/2. Questions.docx
+++ b/2. How Bitcoin Works/2. Questions.docx
@@ -1,6 +1,6 @@
 
 <file path=word/document.xml><?xml version="1.0" encoding="utf-8"?>
-<w:document xmlns:wpc="http://schemas.microsoft.com/office/word/2010/wordprocessingCanvas" xmlns:cx="http://schemas.microsoft.com/office/drawing/2014/chartex" xmlns:cx1="http://schemas.microsoft.com/office/drawing/2015/9/8/chartex" xmlns:mc="http://schemas.openxmlformats.org/markup-compatibility/2006" xmlns:o="urn:schemas-microsoft-com:office:office" xmlns:r="http://schemas.openxmlformats.org/officeDocument/2006/relationships" xmlns:m="http://schemas.openxmlformats.org/officeDocument/2006/math" xmlns:v="urn:schemas-microsoft-com:vml" xmlns:wp14="http://schemas.microsoft.com/office/word/2010/wordprocessingDrawing" xmlns:wp="http://schemas.openxmlformats.org/drawingml/2006/wordprocessingDrawing" xmlns:w10="urn:schemas-microsoft-com:office:word" xmlns:w="http://schemas.openxmlformats.org/wordprocessingml/2006/main" xmlns:w14="http://schemas.microsoft.com/office/word/2010/wordml" xmlns:w15="http://schemas.microsoft.com/office/word/2012/wordml" xmlns:w16se="http://schemas.microsoft.com/office/word/2015/wordml/symex" xmlns:wpg="http://schemas.microsoft.com/office/word/2010/wordprocessingGroup" xmlns:wpi="http://schemas.microsoft.com/office/word/2010/wordprocessingInk" xmlns:wne="http://schemas.microsoft.com/office/word/2006/wordml" xmlns:wps="http://schemas.microsoft.com/office/word/2010/wordprocessingShape" mc:Ignorable="w14 w15 w16se wp14">
+<w:document xmlns:wpc="http://schemas.microsoft.com/office/word/2010/wordprocessingCanvas" xmlns:cx="http://schemas.microsoft.com/office/drawing/2014/chartex" xmlns:cx1="http://schemas.microsoft.com/office/drawing/2015/9/8/chartex" xmlns:cx2="http://schemas.microsoft.com/office/drawing/2015/10/21/chartex" xmlns:cx3="http://schemas.microsoft.com/office/drawing/2016/5/9/chartex" xmlns:cx4="http://schemas.microsoft.com/office/drawing/2016/5/10/chartex" xmlns:cx5="http://schemas.microsoft.com/office/drawing/2016/5/11/chartex" xmlns:cx6="http://schemas.microsoft.com/office/drawing/2016/5/12/chartex" xmlns:cx7="http://schemas.microsoft.com/office/drawing/2016/5/13/chartex" xmlns:cx8="http://schemas.microsoft.com/office/drawing/2016/5/14/chartex" xmlns:mc="http://schemas.openxmlformats.org/markup-compatibility/2006" xmlns:aink="http://schemas.microsoft.com/office/drawing/2016/ink" xmlns:am3d="http://schemas.microsoft.com/office/drawing/2017/model3d" xmlns:o="urn:schemas-microsoft-com:office:office" xmlns:r="http://schemas.openxmlformats.org/officeDocument/2006/relationships" xmlns:m="http://schemas.openxmlformats.org/officeDocument/2006/math" xmlns:v="urn:schemas-microsoft-com:vml" xmlns:wp14="http://schemas.microsoft.com/office/word/2010/wordprocessingDrawing" xmlns:wp="http://schemas.openxmlformats.org/drawingml/2006/wordprocessingDrawing" xmlns:w10="urn:schemas-microsoft-com:office:word" xmlns:w="http://schemas.openxmlformats.org/wordprocessingml/2006/main" xmlns:w14="http://schemas.microsoft.com/office/word/2010/wordml" xmlns:w15="http://schemas.microsoft.com/office/word/2012/wordml" xmlns:w16cid="http://schemas.microsoft.com/office/word/2016/wordml/cid" xmlns:w16se="http://schemas.microsoft.com/office/word/2015/wordml/symex" xmlns:wpg="http://schemas.microsoft.com/office/word/2010/wordprocessingGroup" xmlns:wpi="http://schemas.microsoft.com/office/word/2010/wordprocessingInk" xmlns:wne="http://schemas.microsoft.com/office/word/2006/wordml" xmlns:wps="http://schemas.microsoft.com/office/word/2010/wordprocessingShape" mc:Ignorable="w14 w15 w16se w16cid wp14">
   <w:body>
     <w:p>
       <w:pPr>
@@ -37,7 +37,6 @@
       <w:r>
         <w:rPr>
           <w:rFonts w:hint="cs"/>
-          <w:color w:val="FF0000"/>
           <w:rtl/>
         </w:rPr>
         <w:t xml:space="preserve">. </w:t>
@@ -45,78 +44,127 @@
       <w:r>
         <w:rPr>
           <w:rFonts w:hint="cs"/>
-          <w:color w:val="538135" w:themeColor="accent6" w:themeShade="BF"/>
-          <w:rtl/>
-        </w:rPr>
-        <w:t xml:space="preserve">מה האינטרס של חברות ציבוריות ושרתים להעביר תעבורת רשת כזו. מדוע שמחסור בתעבורה לא יגרום לקריסת רשת </w:t>
-      </w:r>
-      <w:r>
-        <w:rPr>
-          <w:color w:val="538135" w:themeColor="accent6" w:themeShade="BF"/>
-        </w:rPr>
+          <w:rtl/>
+        </w:rPr>
+        <w:t xml:space="preserve">מה האינטרס של חברות ציבוריות ושרתים להעביר תעבורת רשת כזו. מדוע </w:t>
+      </w:r>
+      <w:r>
+        <w:rPr>
+          <w:rFonts w:hint="cs"/>
+          <w:rtl/>
+        </w:rPr>
+        <w:t>ש</w:t>
+      </w:r>
+      <w:r>
+        <w:rPr>
+          <w:rFonts w:hint="cs"/>
+          <w:rtl/>
+        </w:rPr>
+        <w:t xml:space="preserve">רשת </w:t>
+      </w:r>
+      <w:r>
         <w:t>peer to peer</w:t>
       </w:r>
       <w:r>
         <w:rPr>
           <w:rFonts w:hint="cs"/>
-          <w:color w:val="538135" w:themeColor="accent6" w:themeShade="BF"/>
+          <w:rtl/>
+        </w:rPr>
+        <w:t xml:space="preserve"> לא תתקע</w:t>
+      </w:r>
+      <w:r>
+        <w:rPr>
+          <w:rFonts w:hint="cs"/>
           <w:rtl/>
         </w:rPr>
         <w:t>?</w:t>
+      </w:r>
+      <w:r>
+        <w:rPr>
+          <w:rFonts w:hint="cs"/>
+          <w:rtl/>
+        </w:rPr>
+        <w:t xml:space="preserve"> מדוע שרשת </w:t>
+      </w:r>
+      <w:proofErr w:type="spellStart"/>
+      <w:r>
+        <w:rPr>
+          <w:rFonts w:hint="cs"/>
+          <w:rtl/>
+        </w:rPr>
+        <w:t>הביטקוין</w:t>
+      </w:r>
+      <w:proofErr w:type="spellEnd"/>
+      <w:r>
+        <w:rPr>
+          <w:rFonts w:hint="cs"/>
+          <w:rtl/>
+        </w:rPr>
+        <w:t xml:space="preserve"> לא תתקע?</w:t>
       </w:r>
     </w:p>
     <w:p>
       <w:pPr>
         <w:pStyle w:val="a3"/>
-        <w:rPr>
-          <w:rtl/>
-        </w:rPr>
-      </w:pPr>
-      <w:r>
-        <w:rPr>
-          <w:rFonts w:hint="cs"/>
-          <w:rtl/>
-        </w:rPr>
-        <w:t>ב. לפי מה שלמדנו, תקשורת ביטקוין עובדת ב</w:t>
-      </w:r>
-      <w:r>
-        <w:t>peer to peer</w:t>
-      </w:r>
-      <w:r>
-        <w:rPr>
-          <w:rFonts w:hint="cs"/>
-          <w:rtl/>
-        </w:rPr>
-        <w:t xml:space="preserve"> ואין צד שרת או צד לקוח, אך כל העסקאות שאינן מאושרות עדיין מאוחסנות ב"זכרון מאגר", משם הכורים לוקחים עסקאות לאישור. היכן נמצא "</w:t>
-      </w:r>
-      <w:proofErr w:type="spellStart"/>
-      <w:r>
-        <w:rPr>
-          <w:rFonts w:hint="cs"/>
-          <w:rtl/>
-        </w:rPr>
-        <w:t>זכרון</w:t>
-      </w:r>
-      <w:proofErr w:type="spellEnd"/>
-      <w:r>
-        <w:rPr>
-          <w:rFonts w:hint="cs"/>
-          <w:rtl/>
-        </w:rPr>
-        <w:t xml:space="preserve"> המאגר"?</w:t>
-      </w:r>
+      </w:pPr>
+      <w:hyperlink r:id="rId5" w:history="1">
+        <w:r>
+          <w:rPr>
+            <w:rStyle w:val="Hyperlink"/>
+          </w:rPr>
+          <w:t>https://www.isoc.org.il/files/docs/Position_papers_Partiality_Policy_By_ISPs.html.pdf</w:t>
+        </w:r>
+      </w:hyperlink>
     </w:p>
     <w:p>
       <w:pPr>
         <w:pStyle w:val="a3"/>
-      </w:pPr>
+        <w:rPr>
+          <w:rtl/>
+        </w:rPr>
+      </w:pPr>
+      <w:r>
+        <w:rPr>
+          <w:rFonts w:hint="cs"/>
+          <w:rtl/>
+        </w:rPr>
+        <w:t>ב. לפי מה שלמדנו, תקשורת ביטקוין עובדת ב</w:t>
+      </w:r>
+      <w:r>
+        <w:t>peer to peer</w:t>
+      </w:r>
+      <w:r>
+        <w:rPr>
+          <w:rFonts w:hint="cs"/>
+          <w:rtl/>
+        </w:rPr>
+        <w:t xml:space="preserve"> ואין צד שרת או צד לקוח, אך כל העסקאות שאינן מאושרות עדיין מאוחסנות ב"זכרון מאגר", משם הכורים לוקחים עסקאות לאישור. היכן נמצא "</w:t>
+      </w:r>
+      <w:proofErr w:type="spellStart"/>
+      <w:r>
+        <w:rPr>
+          <w:rFonts w:hint="cs"/>
+          <w:rtl/>
+        </w:rPr>
+        <w:t>זכרון</w:t>
+      </w:r>
+      <w:proofErr w:type="spellEnd"/>
+      <w:r>
+        <w:rPr>
+          <w:rFonts w:hint="cs"/>
+          <w:rtl/>
+        </w:rPr>
+        <w:t xml:space="preserve"> המאגר"?</w:t>
+      </w:r>
     </w:p>
     <w:p>
       <w:pPr>
         <w:pStyle w:val="a3"/>
-        <w:rPr>
-          <w:rtl/>
-        </w:rPr>
+      </w:pPr>
+    </w:p>
+    <w:p>
+      <w:pPr>
+        <w:pStyle w:val="a3"/>
       </w:pPr>
     </w:p>
     <w:p>
@@ -2636,7 +2684,7 @@
                           </wps:wsp>
                         </wpg:grpSp>
                       </wpg:grpSp>
-                      <w14:contentPart bwMode="auto" r:id="rId5">
+                      <w14:contentPart bwMode="auto" r:id="rId6">
                         <w14:nvContentPartPr>
                           <w14:cNvPr id="69" name="דיו 69"/>
                           <w14:cNvContentPartPr/>
@@ -2646,7 +2694,7 @@
                           <a:ext cx="980640" cy="239400"/>
                         </w14:xfrm>
                       </w14:contentPart>
-                      <w14:contentPart bwMode="auto" r:id="rId6">
+                      <w14:contentPart bwMode="auto" r:id="rId7">
                         <w14:nvContentPartPr>
                           <w14:cNvPr id="70" name="דיו 70"/>
                           <w14:cNvContentPartPr/>
@@ -2656,7 +2704,7 @@
                           <a:ext cx="1015920" cy="238680"/>
                         </w14:xfrm>
                       </w14:contentPart>
-                      <w14:contentPart bwMode="auto" r:id="rId7">
+                      <w14:contentPart bwMode="auto" r:id="rId8">
                         <w14:nvContentPartPr>
                           <w14:cNvPr id="71" name="דיו 71"/>
                           <w14:cNvContentPartPr/>
@@ -2666,7 +2714,7 @@
                           <a:ext cx="518400" cy="135720"/>
                         </w14:xfrm>
                       </w14:contentPart>
-                      <w14:contentPart bwMode="auto" r:id="rId8">
+                      <w14:contentPart bwMode="auto" r:id="rId9">
                         <w14:nvContentPartPr>
                           <w14:cNvPr id="72" name="דיו 72"/>
                           <w14:cNvContentPartPr/>
@@ -2676,7 +2724,7 @@
                           <a:ext cx="452880" cy="172440"/>
                         </w14:xfrm>
                       </w14:contentPart>
-                      <w14:contentPart bwMode="auto" r:id="rId9">
+                      <w14:contentPart bwMode="auto" r:id="rId10">
                         <w14:nvContentPartPr>
                           <w14:cNvPr id="73" name="דיו 73"/>
                           <w14:cNvContentPartPr/>
@@ -2686,7 +2734,7 @@
                           <a:ext cx="323280" cy="177840"/>
                         </w14:xfrm>
                       </w14:contentPart>
-                      <w14:contentPart bwMode="auto" r:id="rId10">
+                      <w14:contentPart bwMode="auto" r:id="rId11">
                         <w14:nvContentPartPr>
                           <w14:cNvPr id="74" name="דיו 74"/>
                           <w14:cNvContentPartPr/>
@@ -2696,7 +2744,7 @@
                           <a:ext cx="185760" cy="120600"/>
                         </w14:xfrm>
                       </w14:contentPart>
-                      <w14:contentPart bwMode="auto" r:id="rId11">
+                      <w14:contentPart bwMode="auto" r:id="rId12">
                         <w14:nvContentPartPr>
                           <w14:cNvPr id="75" name="דיו 75"/>
                           <w14:cNvContentPartPr/>
@@ -2706,7 +2754,7 @@
                           <a:ext cx="81720" cy="204120"/>
                         </w14:xfrm>
                       </w14:contentPart>
-                      <w14:contentPart bwMode="auto" r:id="rId12">
+                      <w14:contentPart bwMode="auto" r:id="rId13">
                         <w14:nvContentPartPr>
                           <w14:cNvPr id="76" name="דיו 76"/>
                           <w14:cNvContentPartPr/>
@@ -2716,7 +2764,7 @@
                           <a:ext cx="192240" cy="196200"/>
                         </w14:xfrm>
                       </w14:contentPart>
-                      <w14:contentPart bwMode="auto" r:id="rId13">
+                      <w14:contentPart bwMode="auto" r:id="rId14">
                         <w14:nvContentPartPr>
                           <w14:cNvPr id="77" name="דיו 77"/>
                           <w14:cNvContentPartPr/>
@@ -2726,7 +2774,7 @@
                           <a:ext cx="60840" cy="183600"/>
                         </w14:xfrm>
                       </w14:contentPart>
-                      <w14:contentPart bwMode="auto" r:id="rId14">
+                      <w14:contentPart bwMode="auto" r:id="rId15">
                         <w14:nvContentPartPr>
                           <w14:cNvPr id="78" name="דיו 78"/>
                           <w14:cNvContentPartPr/>
@@ -2736,7 +2784,7 @@
                           <a:ext cx="181080" cy="221760"/>
                         </w14:xfrm>
                       </w14:contentPart>
-                      <w14:contentPart bwMode="auto" r:id="rId15">
+                      <w14:contentPart bwMode="auto" r:id="rId16">
                         <w14:nvContentPartPr>
                           <w14:cNvPr id="79" name="דיו 79"/>
                           <w14:cNvContentPartPr/>
@@ -2746,7 +2794,7 @@
                           <a:ext cx="327240" cy="237960"/>
                         </w14:xfrm>
                       </w14:contentPart>
-                      <w14:contentPart bwMode="auto" r:id="rId16">
+                      <w14:contentPart bwMode="auto" r:id="rId17">
                         <w14:nvContentPartPr>
                           <w14:cNvPr id="80" name="דיו 80"/>
                           <w14:cNvContentPartPr/>
@@ -2756,7 +2804,7 @@
                           <a:ext cx="394200" cy="272520"/>
                         </w14:xfrm>
                       </w14:contentPart>
-                      <w14:contentPart bwMode="auto" r:id="rId17">
+                      <w14:contentPart bwMode="auto" r:id="rId18">
                         <w14:nvContentPartPr>
                           <w14:cNvPr id="81" name="דיו 81"/>
                           <w14:cNvContentPartPr/>
@@ -2766,7 +2814,7 @@
                           <a:ext cx="139320" cy="197640"/>
                         </w14:xfrm>
                       </w14:contentPart>
-                      <w14:contentPart bwMode="auto" r:id="rId18">
+                      <w14:contentPart bwMode="auto" r:id="rId19">
                         <w14:nvContentPartPr>
                           <w14:cNvPr id="82" name="דיו 82"/>
                           <w14:cNvContentPartPr/>
@@ -2787,7 +2835,7 @@
           </mc:Choice>
           <mc:Fallback>
             <w:pict>
-              <v:group id="קבוצה 83" o:spid="_x0000_s1026" style="position:absolute;left:0;text-align:left;margin-left:-34pt;margin-top:11.1pt;width:434pt;height:221.5pt;z-index:251710464;mso-height-relative:margin" coordsize="55118,28130" o:gfxdata="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">
+              <v:group id="קבוצה 83" o:spid="_x0000_s1026" style="position:absolute;left:0;text-align:left;margin-left:-34pt;margin-top:11.1pt;width:434pt;height:221.5pt;z-index:251710464;mso-height-relative:margin" coordsize="55118,28130" o:gfxdata="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">
                 <v:group id="קבוצה 68" o:spid="_x0000_s1027" style="position:absolute;width:55118;height:28130" coordsize="55118,28130" o:gfxdata="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">
                   <v:group id="קבוצה 11" o:spid="_x0000_s1028" style="position:absolute;top:21717;width:6223;height:5842" coordsize="6223,5842" o:gfxdata="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">
                     <v:oval id="אליפסה 1" o:spid="_x0000_s1029" style="position:absolute;top:2730;width:6223;height:3112;visibility:visible;mso-wrap-style:square;v-text-anchor:middle" o:gfxdata="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" fillcolor="#f2f2f2 [3052]" strokecolor="#a5a5a5 [3206]" strokeweight=".5pt">
@@ -3615,47 +3663,47 @@
                   <v:path o:extrusionok="f" gradientshapeok="t" o:connecttype="rect"/>
                   <o:lock v:ext="edit" aspectratio="t"/>
                 </v:shapetype>
-                <v:shape id="דיו 69" o:spid="_x0000_s1088" type="#_x0000_t75" style="position:absolute;left:13245;top:4418;width:9986;height:2574;visibility:visible;mso-wrap-style:square" o:gfxdata="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">
-                  <v:imagedata r:id="rId19" o:title=""/>
-                </v:shape>
-                <v:shape id="דיו 70" o:spid="_x0000_s1089" type="#_x0000_t75" style="position:absolute;left:29310;top:4482;width:10339;height:2566;visibility:visible;mso-wrap-style:square" o:gfxdata="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">
+                <v:shape id="דיו 69" o:spid="_x0000_s1088" type="#_x0000_t75" style="position:absolute;left:13245;top:4418;width:9982;height:2570;visibility:visible;mso-wrap-style:square" o:gfxdata="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">
                   <v:imagedata r:id="rId20" o:title=""/>
                 </v:shape>
-                <v:shape id="דיו 71" o:spid="_x0000_s1090" type="#_x0000_t75" style="position:absolute;left:5498;top:12483;width:5363;height:1537;visibility:visible;mso-wrap-style:square" o:gfxdata="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">
+                <v:shape id="דיו 70" o:spid="_x0000_s1089" type="#_x0000_t75" style="position:absolute;left:29310;top:4482;width:10336;height:2563;visibility:visible;mso-wrap-style:square" o:gfxdata="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">
                   <v:imagedata r:id="rId21" o:title=""/>
                 </v:shape>
-                <v:shape id="דיו 72" o:spid="_x0000_s1091" type="#_x0000_t75" style="position:absolute;left:15340;top:12419;width:4709;height:1904;visibility:visible;mso-wrap-style:square" o:gfxdata="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">
+                <v:shape id="דיו 71" o:spid="_x0000_s1090" type="#_x0000_t75" style="position:absolute;left:5498;top:12483;width:5360;height:1533;visibility:visible;mso-wrap-style:square" o:gfxdata="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">
                   <v:imagedata r:id="rId22" o:title=""/>
                 </v:shape>
-                <v:shape id="דיו 73" o:spid="_x0000_s1092" type="#_x0000_t75" style="position:absolute;left:1561;top:20166;width:3412;height:1958;visibility:visible;mso-wrap-style:square" o:gfxdata="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">
+                <v:shape id="דיו 72" o:spid="_x0000_s1091" type="#_x0000_t75" style="position:absolute;left:15340;top:12419;width:4705;height:1901;visibility:visible;mso-wrap-style:square" o:gfxdata="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">
                   <v:imagedata r:id="rId23" o:title=""/>
                 </v:shape>
-                <v:shape id="דיו 74" o:spid="_x0000_s1093" type="#_x0000_t75" style="position:absolute;left:8673;top:20039;width:2037;height:1386;visibility:visible;mso-wrap-style:square" o:gfxdata="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">
+                <v:shape id="דיו 73" o:spid="_x0000_s1092" type="#_x0000_t75" style="position:absolute;left:1561;top:20166;width:3409;height:1955;visibility:visible;mso-wrap-style:square" o:gfxdata="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">
                   <v:imagedata r:id="rId24" o:title=""/>
                 </v:shape>
-                <v:shape id="דיו 75" o:spid="_x0000_s1094" type="#_x0000_t75" style="position:absolute;left:16864;top:19722;width:997;height:2221;visibility:visible;mso-wrap-style:square" o:gfxdata="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">
+                <v:shape id="דיו 74" o:spid="_x0000_s1093" type="#_x0000_t75" style="position:absolute;left:8673;top:20039;width:2034;height:1383;visibility:visible;mso-wrap-style:square" o:gfxdata="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">
                   <v:imagedata r:id="rId25" o:title=""/>
                 </v:shape>
-                <v:shape id="דיו 76" o:spid="_x0000_s1095" type="#_x0000_t75" style="position:absolute;left:21944;top:19722;width:2103;height:2142;visibility:visible;mso-wrap-style:square" o:gfxdata="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">
+                <v:shape id="דיו 75" o:spid="_x0000_s1094" type="#_x0000_t75" style="position:absolute;left:16864;top:19722;width:994;height:2217;visibility:visible;mso-wrap-style:square" o:gfxdata="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">
                   <v:imagedata r:id="rId26" o:title=""/>
                 </v:shape>
-                <v:shape id="דיו 77" o:spid="_x0000_s1096" type="#_x0000_t75" style="position:absolute;left:31088;top:19531;width:788;height:2016;visibility:visible;mso-wrap-style:square" o:gfxdata="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">
+                <v:shape id="דיו 76" o:spid="_x0000_s1095" type="#_x0000_t75" style="position:absolute;left:21944;top:19722;width:2099;height:2138;visibility:visible;mso-wrap-style:square" o:gfxdata="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">
                   <v:imagedata r:id="rId27" o:title=""/>
                 </v:shape>
-                <v:shape id="דיו 78" o:spid="_x0000_s1097" type="#_x0000_t75" style="position:absolute;left:36422;top:19785;width:1991;height:2397;visibility:visible;mso-wrap-style:square" o:gfxdata="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">
+                <v:shape id="דיו 77" o:spid="_x0000_s1096" type="#_x0000_t75" style="position:absolute;left:31088;top:19531;width:785;height:2012;visibility:visible;mso-wrap-style:square" o:gfxdata="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">
                   <v:imagedata r:id="rId28" o:title=""/>
                 </v:shape>
-                <v:shape id="דיו 79" o:spid="_x0000_s1098" type="#_x0000_t75" style="position:absolute;left:34263;top:11784;width:3452;height:2560;visibility:visible;mso-wrap-style:square" o:gfxdata="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">
+                <v:shape id="דיו 78" o:spid="_x0000_s1097" type="#_x0000_t75" style="position:absolute;left:36422;top:19785;width:1987;height:2394;visibility:visible;mso-wrap-style:square" o:gfxdata="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">
                   <v:imagedata r:id="rId29" o:title=""/>
                 </v:shape>
-                <v:shape id="דיו 80" o:spid="_x0000_s1099" type="#_x0000_t75" style="position:absolute;left:43661;top:11657;width:4122;height:2905;visibility:visible;mso-wrap-style:square" o:gfxdata="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">
+                <v:shape id="דיו 79" o:spid="_x0000_s1098" type="#_x0000_t75" style="position:absolute;left:34263;top:11784;width:3449;height:2556;visibility:visible;mso-wrap-style:square" o:gfxdata="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">
                   <v:imagedata r:id="rId30" o:title=""/>
                 </v:shape>
-                <v:shape id="דיו 81" o:spid="_x0000_s1100" type="#_x0000_t75" style="position:absolute;left:44995;top:19785;width:1573;height:2156;visibility:visible;mso-wrap-style:square" o:gfxdata="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">
+                <v:shape id="דיו 80" o:spid="_x0000_s1099" type="#_x0000_t75" style="position:absolute;left:43661;top:11657;width:4118;height:2901;visibility:visible;mso-wrap-style:square" o:gfxdata="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">
                   <v:imagedata r:id="rId31" o:title=""/>
                 </v:shape>
-                <v:shape id="דיו 82" o:spid="_x0000_s1101" type="#_x0000_t75" style="position:absolute;left:49884;top:19785;width:2282;height:2084;visibility:visible;mso-wrap-style:square" o:gfxdata="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">
+                <v:shape id="דיו 81" o:spid="_x0000_s1100" type="#_x0000_t75" style="position:absolute;left:44995;top:19785;width:1569;height:2153;visibility:visible;mso-wrap-style:square" o:gfxdata="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">
                   <v:imagedata r:id="rId32" o:title=""/>
+                </v:shape>
+                <v:shape id="דיו 82" o:spid="_x0000_s1101" type="#_x0000_t75" style="position:absolute;left:49884;top:19785;width:2279;height:2081;visibility:visible;mso-wrap-style:square" o:gfxdata="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">
+                  <v:imagedata r:id="rId33" o:title=""/>
                 </v:shape>
               </v:group>
             </w:pict>
@@ -3853,261 +3901,33 @@
           <w:rtl/>
         </w:rPr>
       </w:pPr>
-      <w:hyperlink r:id="rId33" w:history="1">
-        <w:r>
-          <w:rPr>
-            <w:rStyle w:val="Hyperlink"/>
-          </w:rPr>
-          <w:t>https://</w:t>
-        </w:r>
-        <w:proofErr w:type="spellStart"/>
-        <w:r>
-          <w:rPr>
-            <w:rStyle w:val="Hyperlink"/>
-          </w:rPr>
-          <w:t>www.youtube.com</w:t>
-        </w:r>
-        <w:proofErr w:type="spellEnd"/>
-        <w:r>
-          <w:rPr>
-            <w:rStyle w:val="Hyperlink"/>
-          </w:rPr>
-          <w:t>/</w:t>
-        </w:r>
-        <w:proofErr w:type="spellStart"/>
-        <w:r>
-          <w:rPr>
-            <w:rStyle w:val="Hyperlink"/>
-          </w:rPr>
-          <w:t>watch?v</w:t>
-        </w:r>
-        <w:proofErr w:type="spellEnd"/>
-        <w:r>
-          <w:rPr>
-            <w:rStyle w:val="Hyperlink"/>
-          </w:rPr>
-          <w:t>=LfNE29AZ9I0</w:t>
-        </w:r>
-      </w:hyperlink>
-      <w:r>
-        <w:rPr>
-          <w:rFonts w:hint="cs"/>
-          <w:rtl/>
-        </w:rPr>
-        <w:t xml:space="preserve"> (כולל קבלה של </w:t>
-      </w:r>
-      <w:proofErr w:type="spellStart"/>
-      <w:r>
-        <w:t>testnet</w:t>
-      </w:r>
-      <w:proofErr w:type="spellEnd"/>
-      <w:r>
-        <w:rPr>
-          <w:rFonts w:hint="cs"/>
-          <w:rtl/>
-        </w:rPr>
-        <w:t xml:space="preserve"> מאתר כלשהו)</w:t>
-      </w:r>
-    </w:p>
-    <w:p>
-      <w:pPr>
-        <w:pStyle w:val="a3"/>
-        <w:rPr>
-          <w:color w:val="FF0000"/>
-          <w:rtl/>
-        </w:rPr>
-      </w:pPr>
-      <w:r>
-        <w:rPr>
-          <w:rFonts w:hint="cs"/>
-          <w:rtl/>
-        </w:rPr>
-        <w:t xml:space="preserve">א. </w:t>
-      </w:r>
-      <w:r>
-        <w:rPr>
-          <w:rFonts w:hint="cs"/>
-          <w:rtl/>
-        </w:rPr>
-        <w:t xml:space="preserve">בצעו העברה מארנק 1 ל2 תוך </w:t>
-      </w:r>
-      <w:r>
-        <w:rPr>
-          <w:rFonts w:hint="cs"/>
-          <w:rtl/>
-        </w:rPr>
-        <w:t xml:space="preserve">הסנפה של </w:t>
-      </w:r>
-      <w:proofErr w:type="spellStart"/>
-      <w:r>
-        <w:t>wireshark</w:t>
-      </w:r>
-      <w:proofErr w:type="spellEnd"/>
-      <w:r>
-        <w:rPr>
-          <w:rFonts w:hint="cs"/>
-          <w:rtl/>
-        </w:rPr>
-        <w:t xml:space="preserve"> </w:t>
-      </w:r>
-      <w:r>
-        <w:rPr>
-          <w:rtl/>
-        </w:rPr>
-        <w:t>–</w:t>
-      </w:r>
-      <w:r>
-        <w:rPr>
-          <w:rFonts w:hint="cs"/>
-          <w:rtl/>
-        </w:rPr>
-        <w:t xml:space="preserve"> </w:t>
-      </w:r>
-      <w:r>
-        <w:rPr>
-          <w:rFonts w:hint="cs"/>
-          <w:color w:val="538135" w:themeColor="accent6" w:themeShade="BF"/>
-          <w:rtl/>
-        </w:rPr>
-        <w:t>מה התוצאה? מה ציפינו לראות? מדוע זה לא כך?</w:t>
-      </w:r>
-    </w:p>
-    <w:p>
-      <w:pPr>
-        <w:ind w:firstLine="720"/>
-      </w:pPr>
-      <w:r>
-        <w:rPr>
-          <w:rFonts w:hint="cs"/>
-          <w:rtl/>
-        </w:rPr>
-        <w:lastRenderedPageBreak/>
-        <w:t xml:space="preserve">ב. </w:t>
-      </w:r>
-      <w:r>
-        <w:rPr>
-          <w:rFonts w:hint="cs"/>
-          <w:color w:val="FF0000"/>
-          <w:highlight w:val="yellow"/>
-          <w:rtl/>
-        </w:rPr>
-        <w:t xml:space="preserve">מצאו את העסקה </w:t>
-      </w:r>
-      <w:r>
-        <w:rPr>
-          <w:rFonts w:hint="cs"/>
-          <w:color w:val="FF0000"/>
-          <w:highlight w:val="yellow"/>
-          <w:rtl/>
-        </w:rPr>
-        <w:t xml:space="preserve">בתוך הבלוק שלה </w:t>
-      </w:r>
-      <w:r>
-        <w:rPr>
-          <w:color w:val="FF0000"/>
-          <w:highlight w:val="yellow"/>
-          <w:rtl/>
-        </w:rPr>
-        <w:t>–</w:t>
-      </w:r>
-      <w:r>
-        <w:rPr>
-          <w:rFonts w:hint="cs"/>
-          <w:color w:val="FF0000"/>
-          <w:highlight w:val="yellow"/>
-          <w:rtl/>
-        </w:rPr>
-        <w:t xml:space="preserve"> </w:t>
-      </w:r>
-      <w:r>
-        <w:rPr>
-          <w:rFonts w:hint="cs"/>
-          <w:color w:val="FF0000"/>
-          <w:rtl/>
-        </w:rPr>
-        <w:t>אילו נתונים אפשר להסיק מתוך צפייה בעסקה בלבד?</w:t>
-      </w:r>
-    </w:p>
-    <w:p>
-      <w:pPr>
-        <w:pStyle w:val="a3"/>
-      </w:pPr>
-    </w:p>
-    <w:p>
-      <w:pPr>
-        <w:pStyle w:val="a3"/>
-        <w:rPr>
-          <w:rtl/>
-        </w:rPr>
-      </w:pPr>
-      <w:r>
-        <w:rPr>
-          <w:rFonts w:hint="cs"/>
-          <w:rtl/>
-        </w:rPr>
-        <w:t xml:space="preserve">שלחו </w:t>
-      </w:r>
-      <w:proofErr w:type="spellStart"/>
-      <w:r>
-        <w:rPr>
-          <w:rFonts w:hint="cs"/>
-          <w:rtl/>
-        </w:rPr>
-        <w:t>פקטת</w:t>
-      </w:r>
-      <w:proofErr w:type="spellEnd"/>
-      <w:r>
-        <w:rPr>
-          <w:rFonts w:hint="cs"/>
-          <w:rtl/>
-        </w:rPr>
-        <w:t xml:space="preserve"> </w:t>
-      </w:r>
-      <w:proofErr w:type="spellStart"/>
-      <w:r>
-        <w:rPr>
-          <w:rFonts w:hint="cs"/>
-          <w:rtl/>
-        </w:rPr>
-        <w:t>ביטקוין</w:t>
-      </w:r>
-      <w:proofErr w:type="spellEnd"/>
-      <w:r>
-        <w:rPr>
-          <w:rFonts w:hint="cs"/>
-          <w:rtl/>
-        </w:rPr>
-        <w:t xml:space="preserve"> בשפת </w:t>
-      </w:r>
-      <w:r>
-        <w:rPr>
-          <w:rFonts w:hint="cs"/>
-        </w:rPr>
-        <w:t>C</w:t>
-      </w:r>
-      <w:r>
-        <w:rPr>
-          <w:rFonts w:hint="cs"/>
-          <w:rtl/>
-        </w:rPr>
-        <w:t xml:space="preserve"> לפי ההוראות הבאות:</w:t>
-      </w:r>
-    </w:p>
-    <w:p>
-      <w:pPr>
-        <w:pStyle w:val="a3"/>
-        <w:rPr>
-          <w:rtl/>
-        </w:rPr>
-      </w:pPr>
       <w:hyperlink r:id="rId34" w:history="1">
         <w:r>
           <w:rPr>
             <w:rStyle w:val="Hyperlink"/>
           </w:rPr>
-          <w:t>https://github.com/jnewbery/bitcoin-wireshark</w:t>
+          <w:t>https://www.youtube.com/watch?v=LfNE29AZ9I0</w:t>
         </w:r>
       </w:hyperlink>
+      <w:r>
+        <w:rPr>
+          <w:rFonts w:hint="cs"/>
+          <w:rtl/>
+        </w:rPr>
+        <w:t xml:space="preserve"> (כולל קבלה של </w:t>
+      </w:r>
+      <w:proofErr w:type="spellStart"/>
+      <w:r>
+        <w:t>testnet</w:t>
+      </w:r>
+      <w:proofErr w:type="spellEnd"/>
+      <w:r>
+        <w:rPr>
+          <w:rFonts w:hint="cs"/>
+          <w:rtl/>
+        </w:rPr>
+        <w:t xml:space="preserve"> מאתר כלשהו)</w:t>
+      </w:r>
     </w:p>
     <w:p>
       <w:pPr>
@@ -4120,11 +3940,102 @@
       <w:r>
         <w:rPr>
           <w:rFonts w:hint="cs"/>
-          <w:color w:val="FF0000"/>
-          <w:highlight w:val="yellow"/>
-          <w:rtl/>
-        </w:rPr>
-        <w:t>מה התוצאה? מה ציפינו לראות?</w:t>
+          <w:rtl/>
+        </w:rPr>
+        <w:t xml:space="preserve">א. </w:t>
+      </w:r>
+      <w:r>
+        <w:rPr>
+          <w:rFonts w:hint="cs"/>
+          <w:rtl/>
+        </w:rPr>
+        <w:t xml:space="preserve">בצעו העברה מארנק 1 ל2 תוך </w:t>
+      </w:r>
+      <w:r>
+        <w:rPr>
+          <w:rFonts w:hint="cs"/>
+          <w:rtl/>
+        </w:rPr>
+        <w:t xml:space="preserve">הסנפה של </w:t>
+      </w:r>
+      <w:proofErr w:type="spellStart"/>
+      <w:r>
+        <w:t>wireshark</w:t>
+      </w:r>
+      <w:proofErr w:type="spellEnd"/>
+      <w:r>
+        <w:rPr>
+          <w:rFonts w:hint="cs"/>
+          <w:rtl/>
+        </w:rPr>
+        <w:t xml:space="preserve"> </w:t>
+      </w:r>
+      <w:r>
+        <w:rPr>
+          <w:rtl/>
+        </w:rPr>
+        <w:t>–</w:t>
+      </w:r>
+      <w:r>
+        <w:rPr>
+          <w:rFonts w:hint="cs"/>
+          <w:rtl/>
+        </w:rPr>
+        <w:t xml:space="preserve"> מה התוצאה? מה ציפינו לראות? מדוע זה לא כך?</w:t>
+      </w:r>
+    </w:p>
+    <w:p>
+      <w:pPr>
+        <w:ind w:firstLine="720"/>
+      </w:pPr>
+      <w:r>
+        <w:rPr>
+          <w:rFonts w:hint="cs"/>
+          <w:rtl/>
+        </w:rPr>
+        <w:lastRenderedPageBreak/>
+        <w:t xml:space="preserve">ב. </w:t>
+      </w:r>
+      <w:r>
+        <w:rPr>
+          <w:rFonts w:hint="cs"/>
+          <w:rtl/>
+        </w:rPr>
+        <w:t xml:space="preserve">מצאו את העסקה </w:t>
+      </w:r>
+      <w:r>
+        <w:rPr>
+          <w:rFonts w:hint="cs"/>
+          <w:rtl/>
+        </w:rPr>
+        <w:t xml:space="preserve">בתוך הבלוק שלה </w:t>
+      </w:r>
+      <w:r>
+        <w:rPr>
+          <w:rtl/>
+        </w:rPr>
+        <w:t>–</w:t>
+      </w:r>
+      <w:r>
+        <w:rPr>
+          <w:rFonts w:hint="cs"/>
+          <w:rtl/>
+        </w:rPr>
+        <w:t xml:space="preserve"> </w:t>
+      </w:r>
+      <w:r>
+        <w:rPr>
+          <w:rFonts w:hint="cs"/>
+          <w:rtl/>
+        </w:rPr>
+        <w:t>אילו נתונים אפשר להסיק מתוך צפייה בעסקה בלבד?</w:t>
+      </w:r>
+      <w:r>
+        <w:rPr>
+          <w:rFonts w:hint="cs"/>
+          <w:rtl/>
+        </w:rPr>
+        <w:t xml:space="preserve"> מדוע יש הרבה שדות כפולים או שדות שאפשרי להסיק משדות אחרים? לשם מה צריך את כולם?</w:t>
       </w:r>
     </w:p>
     <w:p>
@@ -4143,9 +4054,6 @@
           <w:ilvl w:val="0"/>
           <w:numId w:val="1"/>
         </w:numPr>
-        <w:rPr>
-          <w:rFonts w:hint="cs"/>
-        </w:rPr>
       </w:pPr>
       <w:r>
         <w:rPr>
@@ -4218,6 +4126,121 @@
           <w:ilvl w:val="0"/>
           <w:numId w:val="2"/>
         </w:numPr>
+      </w:pPr>
+      <w:r>
+        <w:rPr>
+          <w:rFonts w:hint="cs"/>
+          <w:rtl/>
+        </w:rPr>
+        <w:t xml:space="preserve">א. רשת "עמית לעמית" אכן יכולה </w:t>
+      </w:r>
+      <w:proofErr w:type="spellStart"/>
+      <w:r>
+        <w:rPr>
+          <w:rFonts w:hint="cs"/>
+          <w:rtl/>
+        </w:rPr>
+        <w:t>להתקע</w:t>
+      </w:r>
+      <w:proofErr w:type="spellEnd"/>
+      <w:r>
+        <w:rPr>
+          <w:rFonts w:hint="cs"/>
+          <w:rtl/>
+        </w:rPr>
+        <w:t xml:space="preserve"> ולא להיות מקודמת ע"י שרתים נפוצים אך לרשת </w:t>
+      </w:r>
+      <w:proofErr w:type="spellStart"/>
+      <w:r>
+        <w:rPr>
+          <w:rFonts w:hint="cs"/>
+          <w:rtl/>
+        </w:rPr>
+        <w:t>הביטקוין</w:t>
+      </w:r>
+      <w:proofErr w:type="spellEnd"/>
+      <w:r>
+        <w:rPr>
+          <w:rFonts w:hint="cs"/>
+          <w:rtl/>
+        </w:rPr>
+        <w:t xml:space="preserve"> ישנם שרתי </w:t>
+      </w:r>
+      <w:r>
+        <w:rPr>
+          <w:rFonts w:hint="cs"/>
+        </w:rPr>
+        <w:t>DNS</w:t>
+      </w:r>
+      <w:r>
+        <w:rPr>
+          <w:rFonts w:hint="cs"/>
+          <w:rtl/>
+        </w:rPr>
+        <w:t xml:space="preserve"> הנקראים </w:t>
+      </w:r>
+      <w:r>
+        <w:t>Seeds</w:t>
+      </w:r>
+      <w:r>
+        <w:rPr>
+          <w:rFonts w:hint="cs"/>
+          <w:rtl/>
+        </w:rPr>
+        <w:t xml:space="preserve"> שעוזרים לרשת </w:t>
+      </w:r>
+      <w:proofErr w:type="spellStart"/>
+      <w:r>
+        <w:rPr>
+          <w:rFonts w:hint="cs"/>
+          <w:rtl/>
+        </w:rPr>
+        <w:t>הביטקוין</w:t>
+      </w:r>
+      <w:proofErr w:type="spellEnd"/>
+      <w:r>
+        <w:rPr>
+          <w:rFonts w:hint="cs"/>
+          <w:rtl/>
+        </w:rPr>
+        <w:t xml:space="preserve"> לקבל מענה ולהיות מקודמת ובכך מבטיחים את השארתה של הרשת. אחרת, הרשת </w:t>
+      </w:r>
+      <w:proofErr w:type="spellStart"/>
+      <w:r>
+        <w:rPr>
+          <w:rFonts w:hint="cs"/>
+          <w:rtl/>
+        </w:rPr>
+        <w:t>היתה</w:t>
+      </w:r>
+      <w:proofErr w:type="spellEnd"/>
+      <w:r>
+        <w:rPr>
+          <w:rFonts w:hint="cs"/>
+          <w:rtl/>
+        </w:rPr>
+        <w:t xml:space="preserve"> איטית ביותר </w:t>
+      </w:r>
+      <w:proofErr w:type="spellStart"/>
+      <w:r>
+        <w:rPr>
+          <w:rFonts w:hint="cs"/>
+          <w:rtl/>
+        </w:rPr>
+        <w:t>והיתה</w:t>
+      </w:r>
+      <w:proofErr w:type="spellEnd"/>
+      <w:r>
+        <w:rPr>
+          <w:rFonts w:hint="cs"/>
+          <w:rtl/>
+        </w:rPr>
+        <w:t xml:space="preserve"> מצטמצמת לכדי מעגל קטן בלבד.</w:t>
+      </w:r>
+    </w:p>
+    <w:p>
+      <w:pPr>
+        <w:pStyle w:val="a3"/>
       </w:pPr>
       <w:r>
         <w:rPr>
@@ -4403,109 +4426,12 @@
           <w:rtl/>
         </w:rPr>
       </w:pPr>
-    </w:p>
-    <w:p>
-      <w:pPr>
-        <w:pStyle w:val="a3"/>
-        <w:rPr>
-          <w:rStyle w:val="Hyperlink"/>
-          <w:rtl/>
-        </w:rPr>
-      </w:pPr>
-    </w:p>
-    <w:p>
-      <w:pPr>
-        <w:pStyle w:val="a3"/>
-        <w:rPr>
-          <w:rStyle w:val="Hyperlink"/>
-          <w:rtl/>
-        </w:rPr>
-      </w:pPr>
-    </w:p>
-    <w:p>
-      <w:pPr>
-        <w:pStyle w:val="a3"/>
-        <w:rPr>
-          <w:rStyle w:val="Hyperlink"/>
-          <w:rtl/>
-        </w:rPr>
-      </w:pPr>
-    </w:p>
-    <w:p>
-      <w:pPr>
-        <w:pStyle w:val="a3"/>
-        <w:rPr>
-          <w:rStyle w:val="Hyperlink"/>
-          <w:rtl/>
-        </w:rPr>
-      </w:pPr>
-    </w:p>
-    <w:p>
-      <w:pPr>
-        <w:pStyle w:val="a3"/>
-        <w:rPr>
-          <w:rStyle w:val="Hyperlink"/>
-          <w:rFonts w:hint="cs"/>
-          <w:rtl/>
-        </w:rPr>
-      </w:pPr>
       <w:r>
         <w:rPr>
           <w:noProof/>
+          <w:rtl/>
         </w:rPr>
         <w:lastRenderedPageBreak/>
-        <w:drawing>
-          <wp:inline distT="0" distB="0" distL="0" distR="0" wp14:anchorId="7CF81D47" wp14:editId="17925D07">
-            <wp:extent cx="5274310" cy="5255260"/>
-            <wp:effectExtent l="0" t="0" r="2540" b="2540"/>
-            <wp:docPr id="2" name="תמונה 2"/>
-            <wp:cNvGraphicFramePr>
-              <a:graphicFrameLocks xmlns:a="http://schemas.openxmlformats.org/drawingml/2006/main" noChangeAspect="1"/>
-            </wp:cNvGraphicFramePr>
-            <a:graphic xmlns:a="http://schemas.openxmlformats.org/drawingml/2006/main">
-              <a:graphicData uri="http://schemas.openxmlformats.org/drawingml/2006/picture">
-                <pic:pic xmlns:pic="http://schemas.openxmlformats.org/drawingml/2006/picture">
-                  <pic:nvPicPr>
-                    <pic:cNvPr id="1" name=""/>
-                    <pic:cNvPicPr/>
-                  </pic:nvPicPr>
-                  <pic:blipFill>
-                    <a:blip r:embed="rId37"/>
-                    <a:stretch>
-                      <a:fillRect/>
-                    </a:stretch>
-                  </pic:blipFill>
-                  <pic:spPr>
-                    <a:xfrm>
-                      <a:off x="0" y="0"/>
-                      <a:ext cx="5274310" cy="5255260"/>
-                    </a:xfrm>
-                    <a:prstGeom prst="rect">
-                      <a:avLst/>
-                    </a:prstGeom>
-                  </pic:spPr>
-                </pic:pic>
-              </a:graphicData>
-            </a:graphic>
-          </wp:inline>
-        </w:drawing>
-      </w:r>
-      <w:bookmarkStart w:id="0" w:name="_GoBack"/>
-      <w:bookmarkEnd w:id="0"/>
-    </w:p>
-    <w:p>
-      <w:pPr>
-        <w:pStyle w:val="a3"/>
-        <w:rPr>
-          <w:rStyle w:val="Hyperlink"/>
-          <w:rtl/>
-        </w:rPr>
-      </w:pPr>
-      <w:r>
-        <w:rPr>
-          <w:noProof/>
-          <w:rtl/>
-        </w:rPr>
         <mc:AlternateContent>
           <mc:Choice Requires="wpg">
             <w:drawing>
@@ -7230,7 +7156,7 @@
                           </wps:wsp>
                         </wpg:grpSp>
                       </wpg:grpSp>
-                      <w14:contentPart bwMode="auto" r:id="rId38">
+                      <w14:contentPart bwMode="auto" r:id="rId37">
                         <w14:nvContentPartPr>
                           <w14:cNvPr id="146" name="דיו 146"/>
                           <w14:cNvContentPartPr/>
@@ -7240,7 +7166,7 @@
                           <a:ext cx="980640" cy="239400"/>
                         </w14:xfrm>
                       </w14:contentPart>
-                      <w14:contentPart bwMode="auto" r:id="rId39">
+                      <w14:contentPart bwMode="auto" r:id="rId38">
                         <w14:nvContentPartPr>
                           <w14:cNvPr id="147" name="דיו 147"/>
                           <w14:cNvContentPartPr/>
@@ -7250,7 +7176,7 @@
                           <a:ext cx="1015920" cy="238680"/>
                         </w14:xfrm>
                       </w14:contentPart>
-                      <w14:contentPart bwMode="auto" r:id="rId40">
+                      <w14:contentPart bwMode="auto" r:id="rId39">
                         <w14:nvContentPartPr>
                           <w14:cNvPr id="148" name="דיו 148"/>
                           <w14:cNvContentPartPr/>
@@ -7260,7 +7186,7 @@
                           <a:ext cx="518400" cy="135720"/>
                         </w14:xfrm>
                       </w14:contentPart>
-                      <w14:contentPart bwMode="auto" r:id="rId41">
+                      <w14:contentPart bwMode="auto" r:id="rId40">
                         <w14:nvContentPartPr>
                           <w14:cNvPr id="149" name="דיו 149"/>
                           <w14:cNvContentPartPr/>
@@ -7270,7 +7196,7 @@
                           <a:ext cx="452880" cy="172440"/>
                         </w14:xfrm>
                       </w14:contentPart>
-                      <w14:contentPart bwMode="auto" r:id="rId42">
+                      <w14:contentPart bwMode="auto" r:id="rId41">
                         <w14:nvContentPartPr>
                           <w14:cNvPr id="150" name="דיו 150"/>
                           <w14:cNvContentPartPr/>
@@ -7280,7 +7206,7 @@
                           <a:ext cx="323280" cy="177840"/>
                         </w14:xfrm>
                       </w14:contentPart>
-                      <w14:contentPart bwMode="auto" r:id="rId43">
+                      <w14:contentPart bwMode="auto" r:id="rId42">
                         <w14:nvContentPartPr>
                           <w14:cNvPr id="151" name="דיו 151"/>
                           <w14:cNvContentPartPr/>
@@ -7290,7 +7216,7 @@
                           <a:ext cx="185760" cy="120600"/>
                         </w14:xfrm>
                       </w14:contentPart>
-                      <w14:contentPart bwMode="auto" r:id="rId44">
+                      <w14:contentPart bwMode="auto" r:id="rId43">
                         <w14:nvContentPartPr>
                           <w14:cNvPr id="152" name="דיו 152"/>
                           <w14:cNvContentPartPr/>
@@ -7300,7 +7226,7 @@
                           <a:ext cx="81720" cy="204120"/>
                         </w14:xfrm>
                       </w14:contentPart>
-                      <w14:contentPart bwMode="auto" r:id="rId45">
+                      <w14:contentPart bwMode="auto" r:id="rId44">
                         <w14:nvContentPartPr>
                           <w14:cNvPr id="153" name="דיו 153"/>
                           <w14:cNvContentPartPr/>
@@ -7310,7 +7236,7 @@
                           <a:ext cx="192240" cy="196200"/>
                         </w14:xfrm>
                       </w14:contentPart>
-                      <w14:contentPart bwMode="auto" r:id="rId46">
+                      <w14:contentPart bwMode="auto" r:id="rId45">
                         <w14:nvContentPartPr>
                           <w14:cNvPr id="154" name="דיו 154"/>
                           <w14:cNvContentPartPr/>
@@ -7320,7 +7246,7 @@
                           <a:ext cx="60840" cy="183600"/>
                         </w14:xfrm>
                       </w14:contentPart>
-                      <w14:contentPart bwMode="auto" r:id="rId47">
+                      <w14:contentPart bwMode="auto" r:id="rId46">
                         <w14:nvContentPartPr>
                           <w14:cNvPr id="155" name="דיו 155"/>
                           <w14:cNvContentPartPr/>
@@ -7330,7 +7256,7 @@
                           <a:ext cx="181080" cy="221760"/>
                         </w14:xfrm>
                       </w14:contentPart>
-                      <w14:contentPart bwMode="auto" r:id="rId48">
+                      <w14:contentPart bwMode="auto" r:id="rId47">
                         <w14:nvContentPartPr>
                           <w14:cNvPr id="156" name="דיו 156"/>
                           <w14:cNvContentPartPr/>
@@ -7340,7 +7266,7 @@
                           <a:ext cx="327240" cy="237960"/>
                         </w14:xfrm>
                       </w14:contentPart>
-                      <w14:contentPart bwMode="auto" r:id="rId49">
+                      <w14:contentPart bwMode="auto" r:id="rId48">
                         <w14:nvContentPartPr>
                           <w14:cNvPr id="157" name="דיו 157"/>
                           <w14:cNvContentPartPr/>
@@ -7350,7 +7276,7 @@
                           <a:ext cx="394200" cy="272520"/>
                         </w14:xfrm>
                       </w14:contentPart>
-                      <w14:contentPart bwMode="auto" r:id="rId50">
+                      <w14:contentPart bwMode="auto" r:id="rId49">
                         <w14:nvContentPartPr>
                           <w14:cNvPr id="158" name="דיו 158"/>
                           <w14:cNvContentPartPr/>
@@ -7360,7 +7286,7 @@
                           <a:ext cx="139320" cy="197640"/>
                         </w14:xfrm>
                       </w14:contentPart>
-                      <w14:contentPart bwMode="auto" r:id="rId51">
+                      <w14:contentPart bwMode="auto" r:id="rId50">
                         <w14:nvContentPartPr>
                           <w14:cNvPr id="159" name="דיו 159"/>
                           <w14:cNvContentPartPr/>
@@ -7379,7 +7305,7 @@
               </wp:anchor>
             </w:drawing>
           </mc:Choice>
-          <mc:Fallback xmlns:w16cid="http://schemas.microsoft.com/office/word/2016/wordml/cid" xmlns:am3d="http://schemas.microsoft.com/office/drawing/2017/model3d" xmlns:aink="http://schemas.microsoft.com/office/drawing/2016/ink" xmlns:cx8="http://schemas.microsoft.com/office/drawing/2016/5/14/chartex" xmlns:cx7="http://schemas.microsoft.com/office/drawing/2016/5/13/chartex" xmlns:cx6="http://schemas.microsoft.com/office/drawing/2016/5/12/chartex" xmlns:cx5="http://schemas.microsoft.com/office/drawing/2016/5/11/chartex" xmlns:cx4="http://schemas.microsoft.com/office/drawing/2016/5/10/chartex" xmlns:cx3="http://schemas.microsoft.com/office/drawing/2016/5/9/chartex" xmlns:cx2="http://schemas.microsoft.com/office/drawing/2015/10/21/chartex">
+          <mc:Fallback>
             <w:pict>
               <v:group w14:anchorId="7C1CC2EC" id="קבוצה 84" o:spid="_x0000_s1102" style="position:absolute;left:0;text-align:left;margin-left:-34.5pt;margin-top:22.8pt;width:434pt;height:220.5pt;z-index:251712512;mso-height-relative:margin" coordsize="55118,28003" o:gfxdata="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">
                 <v:group id="קבוצה 85" o:spid="_x0000_s1103" style="position:absolute;width:55118;height:28003" coordsize="55118,28003" o:gfxdata="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">
@@ -8578,47 +8504,47 @@
                     </v:line>
                   </v:group>
                 </v:group>
-                <v:shape id="דיו 146" o:spid="_x0000_s1164" type="#_x0000_t75" style="position:absolute;left:13248;top:4418;width:9983;height:2570;visibility:visible;mso-wrap-style:square" o:gfxdata="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">
-                  <v:imagedata r:id="rId52" o:title=""/>
+                <v:shape id="דיו 146" o:spid="_x0000_s1164" type="#_x0000_t75" style="position:absolute;left:13245;top:4418;width:9982;height:2570;visibility:visible;mso-wrap-style:square" o:gfxdata="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">
+                  <v:imagedata r:id="rId20" o:title=""/>
                 </v:shape>
-                <v:shape id="דיו 147" o:spid="_x0000_s1165" type="#_x0000_t75" style="position:absolute;left:29314;top:4482;width:10335;height:2563;visibility:visible;mso-wrap-style:square" o:gfxdata="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">
-                  <v:imagedata r:id="rId53" o:title=""/>
+                <v:shape id="דיו 147" o:spid="_x0000_s1165" type="#_x0000_t75" style="position:absolute;left:29310;top:4482;width:10336;height:2563;visibility:visible;mso-wrap-style:square" o:gfxdata="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">
+                  <v:imagedata r:id="rId21" o:title=""/>
                 </v:shape>
-                <v:shape id="דיו 148" o:spid="_x0000_s1166" type="#_x0000_t75" style="position:absolute;left:5498;top:12483;width:5360;height:1533;visibility:visible;mso-wrap-style:square" o:gfxdata="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">
-                  <v:imagedata r:id="rId54" o:title=""/>
+                <v:shape id="דיו 148" o:spid="_x0000_s1166" type="#_x0000_t75" style="position:absolute;left:5498;top:12483;width:5360;height:1533;visibility:visible;mso-wrap-style:square" o:gfxdata="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">
+                  <v:imagedata r:id="rId22" o:title=""/>
                 </v:shape>
-                <v:shape id="דיו 149" o:spid="_x0000_s1167" type="#_x0000_t75" style="position:absolute;left:15344;top:12419;width:4705;height:1901;visibility:visible;mso-wrap-style:square" o:gfxdata="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">
-                  <v:imagedata r:id="rId55" o:title=""/>
+                <v:shape id="דיו 149" o:spid="_x0000_s1167" type="#_x0000_t75" style="position:absolute;left:15340;top:12419;width:4705;height:1901;visibility:visible;mso-wrap-style:square" o:gfxdata="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">
+                  <v:imagedata r:id="rId23" o:title=""/>
                 </v:shape>
-                <v:shape id="דיו 150" o:spid="_x0000_s1168" type="#_x0000_t75" style="position:absolute;left:1561;top:20166;width:3409;height:1955;visibility:visible;mso-wrap-style:square" o:gfxdata="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">
-                  <v:imagedata r:id="rId56" o:title=""/>
+                <v:shape id="דיו 150" o:spid="_x0000_s1168" type="#_x0000_t75" style="position:absolute;left:1561;top:20166;width:3409;height:1955;visibility:visible;mso-wrap-style:square" o:gfxdata="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">
+                  <v:imagedata r:id="rId24" o:title=""/>
                 </v:shape>
-                <v:shape id="דיו 151" o:spid="_x0000_s1169" type="#_x0000_t75" style="position:absolute;left:8676;top:20043;width:2034;height:1382;visibility:visible;mso-wrap-style:square" o:gfxdata="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">
-                  <v:imagedata r:id="rId57" o:title=""/>
+                <v:shape id="דיו 151" o:spid="_x0000_s1169" type="#_x0000_t75" style="position:absolute;left:8673;top:20039;width:2034;height:1383;visibility:visible;mso-wrap-style:square" o:gfxdata="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">
+                  <v:imagedata r:id="rId25" o:title=""/>
                 </v:shape>
-                <v:shape id="דיו 152" o:spid="_x0000_s1170" type="#_x0000_t75" style="position:absolute;left:16868;top:19722;width:993;height:2217;visibility:visible;mso-wrap-style:square" o:gfxdata="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">
-                  <v:imagedata r:id="rId58" o:title=""/>
+                <v:shape id="דיו 152" o:spid="_x0000_s1170" type="#_x0000_t75" style="position:absolute;left:16864;top:19722;width:994;height:2217;visibility:visible;mso-wrap-style:square" o:gfxdata="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">
+                  <v:imagedata r:id="rId26" o:title=""/>
                 </v:shape>
-                <v:shape id="דיו 153" o:spid="_x0000_s1171" type="#_x0000_t75" style="position:absolute;left:21948;top:19722;width:2098;height:2138;visibility:visible;mso-wrap-style:square" o:gfxdata="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">
-                  <v:imagedata r:id="rId59" o:title=""/>
+                <v:shape id="דיו 153" o:spid="_x0000_s1171" type="#_x0000_t75" style="position:absolute;left:21944;top:19722;width:2099;height:2138;visibility:visible;mso-wrap-style:square" o:gfxdata="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">
+                  <v:imagedata r:id="rId27" o:title=""/>
                 </v:shape>
-                <v:shape id="דיו 154" o:spid="_x0000_s1172" type="#_x0000_t75" style="position:absolute;left:31088;top:19531;width:785;height:2012;visibility:visible;mso-wrap-style:square" o:gfxdata="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">
-                  <v:imagedata r:id="rId60" o:title=""/>
+                <v:shape id="דיו 154" o:spid="_x0000_s1172" type="#_x0000_t75" style="position:absolute;left:31088;top:19531;width:785;height:2012;visibility:visible;mso-wrap-style:square" o:gfxdata="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">
+                  <v:imagedata r:id="rId28" o:title=""/>
                 </v:shape>
-                <v:shape id="דיו 155" o:spid="_x0000_s1173" type="#_x0000_t75" style="position:absolute;left:36426;top:19785;width:1987;height:2394;visibility:visible;mso-wrap-style:square" o:gfxdata="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">
-                  <v:imagedata r:id="rId61" o:title=""/>
+                <v:shape id="דיו 155" o:spid="_x0000_s1173" type="#_x0000_t75" style="position:absolute;left:36422;top:19785;width:1987;height:2394;visibility:visible;mso-wrap-style:square" o:gfxdata="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">
+                  <v:imagedata r:id="rId29" o:title=""/>
                 </v:shape>
-                <v:shape id="דיו 156" o:spid="_x0000_s1174" type="#_x0000_t75" style="position:absolute;left:34267;top:11784;width:3448;height:2556;visibility:visible;mso-wrap-style:square" o:gfxdata="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">
-                  <v:imagedata r:id="rId62" o:title=""/>
+                <v:shape id="דיו 156" o:spid="_x0000_s1174" type="#_x0000_t75" style="position:absolute;left:34263;top:11784;width:3449;height:2556;visibility:visible;mso-wrap-style:square" o:gfxdata="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">
+                  <v:imagedata r:id="rId30" o:title=""/>
                 </v:shape>
-                <v:shape id="דיו 157" o:spid="_x0000_s1175" type="#_x0000_t75" style="position:absolute;left:43665;top:11657;width:4118;height:2902;visibility:visible;mso-wrap-style:square" o:gfxdata="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">
-                  <v:imagedata r:id="rId63" o:title=""/>
+                <v:shape id="דיו 157" o:spid="_x0000_s1175" type="#_x0000_t75" style="position:absolute;left:43661;top:11657;width:4118;height:2901;visibility:visible;mso-wrap-style:square" o:gfxdata="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">
+                  <v:imagedata r:id="rId31" o:title=""/>
                 </v:shape>
-                <v:shape id="דיו 158" o:spid="_x0000_s1176" type="#_x0000_t75" style="position:absolute;left:44995;top:19785;width:1569;height:2153;visibility:visible;mso-wrap-style:square" o:gfxdata="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">
-                  <v:imagedata r:id="rId64" o:title=""/>
+                <v:shape id="דיו 158" o:spid="_x0000_s1176" type="#_x0000_t75" style="position:absolute;left:44995;top:19785;width:1569;height:2153;visibility:visible;mso-wrap-style:square" o:gfxdata="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">
+                  <v:imagedata r:id="rId32" o:title=""/>
                 </v:shape>
-                <v:shape id="דיו 159" o:spid="_x0000_s1177" type="#_x0000_t75" style="position:absolute;left:49888;top:19785;width:2278;height:2081;visibility:visible;mso-wrap-style:square" o:gfxdata="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">
-                  <v:imagedata r:id="rId65" o:title=""/>
+                <v:shape id="דיו 159" o:spid="_x0000_s1177" type="#_x0000_t75" style="position:absolute;left:49884;top:19785;width:2279;height:2081;visibility:visible;mso-wrap-style:square" o:gfxdata="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">
+                  <v:imagedata r:id="rId33" o:title=""/>
                 </v:shape>
                 <w10:wrap type="square"/>
               </v:group>
@@ -8656,7 +8582,6 @@
           <w:rFonts w:hint="cs"/>
           <w:rtl/>
         </w:rPr>
-        <w:lastRenderedPageBreak/>
         <w:t xml:space="preserve">א. </w:t>
       </w:r>
       <w:r>
@@ -8826,43 +8751,153 @@
         <w:pStyle w:val="a3"/>
         <w:numPr>
           <w:ilvl w:val="0"/>
-          <w:numId w:val="4"/>
+          <w:numId w:val="6"/>
         </w:numPr>
       </w:pPr>
+      <w:r>
+        <w:rPr>
+          <w:rFonts w:hint="cs"/>
+          <w:rtl/>
+        </w:rPr>
+        <w:t xml:space="preserve">השדות הן שדות שהארנק והאתר מציגים אך לא מועברים ברשת </w:t>
+      </w:r>
+      <w:proofErr w:type="spellStart"/>
+      <w:r>
+        <w:rPr>
+          <w:rFonts w:hint="cs"/>
+          <w:rtl/>
+        </w:rPr>
+        <w:t>הביטקוין</w:t>
+      </w:r>
+      <w:proofErr w:type="spellEnd"/>
+      <w:r>
+        <w:rPr>
+          <w:rFonts w:hint="cs"/>
+          <w:rtl/>
+        </w:rPr>
+        <w:t xml:space="preserve"> </w:t>
+      </w:r>
+      <w:r>
+        <w:rPr>
+          <w:rtl/>
+        </w:rPr>
+        <w:t>–</w:t>
+      </w:r>
+      <w:r>
+        <w:rPr>
+          <w:rFonts w:hint="cs"/>
+          <w:rtl/>
+        </w:rPr>
+        <w:t xml:space="preserve"> ראה הרחבה בפרק "העברות"</w:t>
+      </w:r>
+      <w:bookmarkStart w:id="0" w:name="_GoBack"/>
+      <w:bookmarkEnd w:id="0"/>
     </w:p>
     <w:p>
       <w:pPr>
         <w:pStyle w:val="a3"/>
         <w:numPr>
           <w:ilvl w:val="0"/>
-          <w:numId w:val="2"/>
+          <w:numId w:val="6"/>
         </w:numPr>
-        <w:rPr>
-          <w:rtl/>
-        </w:rPr>
-      </w:pPr>
-      <w:hyperlink r:id="rId66" w:history="1">
+      </w:pPr>
+      <w:hyperlink r:id="rId51" w:history="1">
         <w:r>
           <w:rPr>
             <w:rStyle w:val="Hyperlink"/>
           </w:rPr>
-          <w:t>https://</w:t>
-        </w:r>
-        <w:proofErr w:type="spellStart"/>
-        <w:r>
-          <w:rPr>
-            <w:rStyle w:val="Hyperlink"/>
-          </w:rPr>
-          <w:t>blockchaind.net</w:t>
-        </w:r>
-        <w:proofErr w:type="spellEnd"/>
-        <w:r>
-          <w:rPr>
-            <w:rStyle w:val="Hyperlink"/>
-          </w:rPr>
-          <w:t>/block-size-increase-not-solution-fees/</w:t>
+          <w:t>https://blockchaind.net/block-size-increase-not-solution-fees/</w:t>
         </w:r>
       </w:hyperlink>
+    </w:p>
+    <w:p>
+      <w:pPr>
+        <w:rPr>
+          <w:rtl/>
+        </w:rPr>
+      </w:pPr>
+    </w:p>
+    <w:p>
+      <w:pPr>
+        <w:rPr>
+          <w:rtl/>
+        </w:rPr>
+      </w:pPr>
+    </w:p>
+    <w:p>
+      <w:pPr>
+        <w:rPr>
+          <w:rtl/>
+        </w:rPr>
+      </w:pPr>
+    </w:p>
+    <w:p>
+      <w:pPr>
+        <w:rPr>
+          <w:rtl/>
+        </w:rPr>
+      </w:pPr>
+      <w:r>
+        <w:rPr>
+          <w:noProof/>
+        </w:rPr>
+        <w:lastRenderedPageBreak/>
+        <w:drawing>
+          <wp:anchor distT="0" distB="0" distL="114300" distR="114300" simplePos="0" relativeHeight="251714560" behindDoc="0" locked="0" layoutInCell="1" allowOverlap="1" wp14:anchorId="734DAA6B" wp14:editId="058FB101">
+            <wp:simplePos x="0" y="0"/>
+            <wp:positionH relativeFrom="margin">
+              <wp:align>center</wp:align>
+            </wp:positionH>
+            <wp:positionV relativeFrom="paragraph">
+              <wp:posOffset>0</wp:posOffset>
+            </wp:positionV>
+            <wp:extent cx="5274310" cy="5255260"/>
+            <wp:effectExtent l="0" t="0" r="2540" b="2540"/>
+            <wp:wrapSquare wrapText="bothSides"/>
+            <wp:docPr id="2" name="תמונה 2"/>
+            <wp:cNvGraphicFramePr>
+              <a:graphicFrameLocks xmlns:a="http://schemas.openxmlformats.org/drawingml/2006/main" noChangeAspect="1"/>
+            </wp:cNvGraphicFramePr>
+            <a:graphic xmlns:a="http://schemas.openxmlformats.org/drawingml/2006/main">
+              <a:graphicData uri="http://schemas.openxmlformats.org/drawingml/2006/picture">
+                <pic:pic xmlns:pic="http://schemas.openxmlformats.org/drawingml/2006/picture">
+                  <pic:nvPicPr>
+                    <pic:cNvPr id="1" name=""/>
+                    <pic:cNvPicPr/>
+                  </pic:nvPicPr>
+                  <pic:blipFill>
+                    <a:blip r:embed="rId52">
+                      <a:extLst>
+                        <a:ext uri="{28A0092B-C50C-407E-A947-70E740481C1C}">
+                          <a14:useLocalDpi xmlns:a14="http://schemas.microsoft.com/office/drawing/2010/main" val="0"/>
+                        </a:ext>
+                      </a:extLst>
+                    </a:blip>
+                    <a:stretch>
+                      <a:fillRect/>
+                    </a:stretch>
+                  </pic:blipFill>
+                  <pic:spPr>
+                    <a:xfrm>
+                      <a:off x="0" y="0"/>
+                      <a:ext cx="5274310" cy="5255260"/>
+                    </a:xfrm>
+                    <a:prstGeom prst="rect">
+                      <a:avLst/>
+                    </a:prstGeom>
+                  </pic:spPr>
+                </pic:pic>
+              </a:graphicData>
+            </a:graphic>
+            <wp14:sizeRelH relativeFrom="page">
+              <wp14:pctWidth>0</wp14:pctWidth>
+            </wp14:sizeRelH>
+            <wp14:sizeRelV relativeFrom="page">
+              <wp14:pctHeight>0</wp14:pctHeight>
+            </wp14:sizeRelV>
+          </wp:anchor>
+        </w:drawing>
+      </w:r>
     </w:p>
     <w:sectPr>
       <w:pgSz w:w="11906" w:h="16838"/>
@@ -8877,7 +8912,7 @@
 </file>
 
 <file path=word/numbering.xml><?xml version="1.0" encoding="utf-8"?>
-<w:numbering xmlns:wpc="http://schemas.microsoft.com/office/word/2010/wordprocessingCanvas" xmlns:cx="http://schemas.microsoft.com/office/drawing/2014/chartex" xmlns:cx1="http://schemas.microsoft.com/office/drawing/2015/9/8/chartex" xmlns:mc="http://schemas.openxmlformats.org/markup-compatibility/2006" xmlns:o="urn:schemas-microsoft-com:office:office" xmlns:r="http://schemas.openxmlformats.org/officeDocument/2006/relationships" xmlns:m="http://schemas.openxmlformats.org/officeDocument/2006/math" xmlns:v="urn:schemas-microsoft-com:vml" xmlns:wp14="http://schemas.microsoft.com/office/word/2010/wordprocessingDrawing" xmlns:wp="http://schemas.openxmlformats.org/drawingml/2006/wordprocessingDrawing" xmlns:w10="urn:schemas-microsoft-com:office:word" xmlns:w="http://schemas.openxmlformats.org/wordprocessingml/2006/main" xmlns:w14="http://schemas.microsoft.com/office/word/2010/wordml" xmlns:w15="http://schemas.microsoft.com/office/word/2012/wordml" xmlns:w16se="http://schemas.microsoft.com/office/word/2015/wordml/symex" xmlns:wpg="http://schemas.microsoft.com/office/word/2010/wordprocessingGroup" xmlns:wpi="http://schemas.microsoft.com/office/word/2010/wordprocessingInk" xmlns:wne="http://schemas.microsoft.com/office/word/2006/wordml" xmlns:wps="http://schemas.microsoft.com/office/word/2010/wordprocessingShape" mc:Ignorable="w14 w15 w16se wp14">
+<w:numbering xmlns:wpc="http://schemas.microsoft.com/office/word/2010/wordprocessingCanvas" xmlns:cx="http://schemas.microsoft.com/office/drawing/2014/chartex" xmlns:cx1="http://schemas.microsoft.com/office/drawing/2015/9/8/chartex" xmlns:cx2="http://schemas.microsoft.com/office/drawing/2015/10/21/chartex" xmlns:cx3="http://schemas.microsoft.com/office/drawing/2016/5/9/chartex" xmlns:cx4="http://schemas.microsoft.com/office/drawing/2016/5/10/chartex" xmlns:cx5="http://schemas.microsoft.com/office/drawing/2016/5/11/chartex" xmlns:cx6="http://schemas.microsoft.com/office/drawing/2016/5/12/chartex" xmlns:cx7="http://schemas.microsoft.com/office/drawing/2016/5/13/chartex" xmlns:cx8="http://schemas.microsoft.com/office/drawing/2016/5/14/chartex" xmlns:mc="http://schemas.openxmlformats.org/markup-compatibility/2006" xmlns:aink="http://schemas.microsoft.com/office/drawing/2016/ink" xmlns:am3d="http://schemas.microsoft.com/office/drawing/2017/model3d" xmlns:o="urn:schemas-microsoft-com:office:office" xmlns:r="http://schemas.openxmlformats.org/officeDocument/2006/relationships" xmlns:m="http://schemas.openxmlformats.org/officeDocument/2006/math" xmlns:v="urn:schemas-microsoft-com:vml" xmlns:wp14="http://schemas.microsoft.com/office/word/2010/wordprocessingDrawing" xmlns:wp="http://schemas.openxmlformats.org/drawingml/2006/wordprocessingDrawing" xmlns:w10="urn:schemas-microsoft-com:office:word" xmlns:w="http://schemas.openxmlformats.org/wordprocessingml/2006/main" xmlns:w14="http://schemas.microsoft.com/office/word/2010/wordml" xmlns:w15="http://schemas.microsoft.com/office/word/2012/wordml" xmlns:w16cid="http://schemas.microsoft.com/office/word/2016/wordml/cid" xmlns:w16se="http://schemas.microsoft.com/office/word/2015/wordml/symex" xmlns:wpg="http://schemas.microsoft.com/office/word/2010/wordprocessingGroup" xmlns:wpi="http://schemas.microsoft.com/office/word/2010/wordprocessingInk" xmlns:wne="http://schemas.microsoft.com/office/word/2006/wordml" xmlns:wps="http://schemas.microsoft.com/office/word/2010/wordprocessingShape" mc:Ignorable="w14 w15 w16se w16cid wp14">
   <w:abstractNum w:abstractNumId="0" w15:restartNumberingAfterBreak="0">
     <w:nsid w:val="22861D01"/>
     <w:multiLevelType w:val="hybridMultilevel"/>
@@ -9320,6 +9355,95 @@
       <w:lvlJc w:val="right"/>
       <w:pPr>
         <w:ind w:left="6480" w:hanging="180"/>
+      </w:pPr>
+    </w:lvl>
+  </w:abstractNum>
+  <w:abstractNum w:abstractNumId="5" w15:restartNumberingAfterBreak="0">
+    <w:nsid w:val="6F48641D"/>
+    <w:multiLevelType w:val="hybridMultilevel"/>
+    <w:tmpl w:val="85347EAE"/>
+    <w:lvl w:ilvl="0" w:tplc="4AF02FB4">
+      <w:start w:val="2"/>
+      <w:numFmt w:val="hebrew1"/>
+      <w:lvlText w:val="%1."/>
+      <w:lvlJc w:val="left"/>
+      <w:pPr>
+        <w:ind w:left="1068" w:hanging="360"/>
+      </w:pPr>
+      <w:rPr>
+        <w:rFonts w:hint="default"/>
+      </w:rPr>
+    </w:lvl>
+    <w:lvl w:ilvl="1" w:tplc="04090019" w:tentative="1">
+      <w:start w:val="1"/>
+      <w:numFmt w:val="lowerLetter"/>
+      <w:lvlText w:val="%2."/>
+      <w:lvlJc w:val="left"/>
+      <w:pPr>
+        <w:ind w:left="1788" w:hanging="360"/>
+      </w:pPr>
+    </w:lvl>
+    <w:lvl w:ilvl="2" w:tplc="0409001B" w:tentative="1">
+      <w:start w:val="1"/>
+      <w:numFmt w:val="lowerRoman"/>
+      <w:lvlText w:val="%3."/>
+      <w:lvlJc w:val="right"/>
+      <w:pPr>
+        <w:ind w:left="2508" w:hanging="180"/>
+      </w:pPr>
+    </w:lvl>
+    <w:lvl w:ilvl="3" w:tplc="0409000F" w:tentative="1">
+      <w:start w:val="1"/>
+      <w:numFmt w:val="decimal"/>
+      <w:lvlText w:val="%4."/>
+      <w:lvlJc w:val="left"/>
+      <w:pPr>
+        <w:ind w:left="3228" w:hanging="360"/>
+      </w:pPr>
+    </w:lvl>
+    <w:lvl w:ilvl="4" w:tplc="04090019" w:tentative="1">
+      <w:start w:val="1"/>
+      <w:numFmt w:val="lowerLetter"/>
+      <w:lvlText w:val="%5."/>
+      <w:lvlJc w:val="left"/>
+      <w:pPr>
+        <w:ind w:left="3948" w:hanging="360"/>
+      </w:pPr>
+    </w:lvl>
+    <w:lvl w:ilvl="5" w:tplc="0409001B" w:tentative="1">
+      <w:start w:val="1"/>
+      <w:numFmt w:val="lowerRoman"/>
+      <w:lvlText w:val="%6."/>
+      <w:lvlJc w:val="right"/>
+      <w:pPr>
+        <w:ind w:left="4668" w:hanging="180"/>
+      </w:pPr>
+    </w:lvl>
+    <w:lvl w:ilvl="6" w:tplc="0409000F" w:tentative="1">
+      <w:start w:val="1"/>
+      <w:numFmt w:val="decimal"/>
+      <w:lvlText w:val="%7."/>
+      <w:lvlJc w:val="left"/>
+      <w:pPr>
+        <w:ind w:left="5388" w:hanging="360"/>
+      </w:pPr>
+    </w:lvl>
+    <w:lvl w:ilvl="7" w:tplc="04090019" w:tentative="1">
+      <w:start w:val="1"/>
+      <w:numFmt w:val="lowerLetter"/>
+      <w:lvlText w:val="%8."/>
+      <w:lvlJc w:val="left"/>
+      <w:pPr>
+        <w:ind w:left="6108" w:hanging="360"/>
+      </w:pPr>
+    </w:lvl>
+    <w:lvl w:ilvl="8" w:tplc="0409001B" w:tentative="1">
+      <w:start w:val="1"/>
+      <w:numFmt w:val="lowerRoman"/>
+      <w:lvlText w:val="%9."/>
+      <w:lvlJc w:val="right"/>
+      <w:pPr>
+        <w:ind w:left="6828" w:hanging="180"/>
       </w:pPr>
     </w:lvl>
   </w:abstractNum>
@@ -9338,11 +9462,14 @@
   <w:num w:numId="5">
     <w:abstractNumId w:val="0"/>
   </w:num>
+  <w:num w:numId="6">
+    <w:abstractNumId w:val="5"/>
+  </w:num>
 </w:numbering>
 </file>
 
 <file path=word/styles.xml><?xml version="1.0" encoding="utf-8"?>
-<w:styles xmlns:mc="http://schemas.openxmlformats.org/markup-compatibility/2006" xmlns:r="http://schemas.openxmlformats.org/officeDocument/2006/relationships" xmlns:w="http://schemas.openxmlformats.org/wordprocessingml/2006/main" xmlns:w14="http://schemas.microsoft.com/office/word/2010/wordml" xmlns:w15="http://schemas.microsoft.com/office/word/2012/wordml" xmlns:w16se="http://schemas.microsoft.com/office/word/2015/wordml/symex" mc:Ignorable="w14 w15 w16se">
+<w:styles xmlns:mc="http://schemas.openxmlformats.org/markup-compatibility/2006" xmlns:r="http://schemas.openxmlformats.org/officeDocument/2006/relationships" xmlns:w="http://schemas.openxmlformats.org/wordprocessingml/2006/main" xmlns:w14="http://schemas.microsoft.com/office/word/2010/wordml" xmlns:w15="http://schemas.microsoft.com/office/word/2012/wordml" xmlns:w16cid="http://schemas.microsoft.com/office/word/2016/wordml/cid" xmlns:w16se="http://schemas.microsoft.com/office/word/2015/wordml/symex" mc:Ignorable="w14 w15 w16se w16cid">
   <w:docDefaults>
     <w:rPrDefault>
       <w:rPr>
@@ -9358,7 +9485,7 @@
       </w:pPr>
     </w:pPrDefault>
   </w:docDefaults>
-  <w:latentStyles w:defLockedState="0" w:defUIPriority="99" w:defSemiHidden="0" w:defUnhideWhenUsed="0" w:defQFormat="0" w:count="371">
+  <w:latentStyles w:defLockedState="0" w:defUIPriority="99" w:defSemiHidden="0" w:defUnhideWhenUsed="0" w:defQFormat="0" w:count="376">
     <w:lsdException w:name="Normal" w:uiPriority="0" w:qFormat="1"/>
     <w:lsdException w:name="heading 1" w:uiPriority="9" w:qFormat="1"/>
     <w:lsdException w:name="heading 2" w:semiHidden="1" w:uiPriority="9" w:unhideWhenUsed="1" w:qFormat="1"/>
@@ -9464,7 +9591,6 @@
     <w:lsdException w:name="HTML Sample" w:semiHidden="1" w:unhideWhenUsed="1"/>
     <w:lsdException w:name="HTML Typewriter" w:semiHidden="1" w:unhideWhenUsed="1"/>
     <w:lsdException w:name="HTML Variable" w:semiHidden="1" w:unhideWhenUsed="1"/>
-    <w:lsdException w:name="Normal Table" w:semiHidden="1" w:unhideWhenUsed="1"/>
     <w:lsdException w:name="annotation subject" w:semiHidden="1" w:unhideWhenUsed="1"/>
     <w:lsdException w:name="No List" w:semiHidden="1" w:unhideWhenUsed="1"/>
     <w:lsdException w:name="Outline List 1" w:semiHidden="1" w:unhideWhenUsed="1"/>
@@ -9507,11 +9633,8 @@
     <w:lsdException w:name="Table Contemporary" w:semiHidden="1" w:unhideWhenUsed="1"/>
     <w:lsdException w:name="Table Elegant" w:semiHidden="1" w:unhideWhenUsed="1"/>
     <w:lsdException w:name="Table Professional" w:semiHidden="1" w:unhideWhenUsed="1"/>
-    <w:lsdException w:name="Table Subtle 1" w:semiHidden="1" w:unhideWhenUsed="1"/>
     <w:lsdException w:name="Table Subtle 2" w:semiHidden="1" w:unhideWhenUsed="1"/>
     <w:lsdException w:name="Table Web 1" w:semiHidden="1" w:unhideWhenUsed="1"/>
-    <w:lsdException w:name="Table Web 2" w:semiHidden="1" w:unhideWhenUsed="1"/>
-    <w:lsdException w:name="Table Web 3" w:semiHidden="1" w:unhideWhenUsed="1"/>
     <w:lsdException w:name="Balloon Text" w:semiHidden="1" w:unhideWhenUsed="1"/>
     <w:lsdException w:name="Table Grid" w:uiPriority="39"/>
     <w:lsdException w:name="Table Theme" w:semiHidden="1" w:unhideWhenUsed="1"/>
@@ -9730,6 +9853,11 @@
     <w:lsdException w:name="List Table 5 Dark Accent 6" w:uiPriority="50"/>
     <w:lsdException w:name="List Table 6 Colorful Accent 6" w:uiPriority="51"/>
     <w:lsdException w:name="List Table 7 Colorful Accent 6" w:uiPriority="52"/>
+    <w:lsdException w:name="Mention" w:semiHidden="1" w:unhideWhenUsed="1"/>
+    <w:lsdException w:name="Smart Hyperlink" w:semiHidden="1" w:unhideWhenUsed="1"/>
+    <w:lsdException w:name="Hashtag" w:semiHidden="1" w:unhideWhenUsed="1"/>
+    <w:lsdException w:name="Unresolved Mention" w:semiHidden="1" w:unhideWhenUsed="1"/>
+    <w:lsdException w:name="Smart Link" w:semiHidden="1" w:unhideWhenUsed="1"/>
   </w:latentStyles>
   <w:style w:type="paragraph" w:default="1" w:styleId="a">
     <w:name w:val="Normal"/>

</xml_diff>